<commit_message>
Respond to partner feedback
</commit_message>
<xml_diff>
--- a/teams/TeamsAppSubmission.docx
+++ b/teams/TeamsAppSubmission.docx
@@ -1,6 +1,6 @@
 
 <file path=word/document.xml><?xml version="1.0" encoding="utf-8"?>
-<w:document xmlns:wpc="http://schemas.microsoft.com/office/word/2010/wordprocessingCanvas" xmlns:cx="http://schemas.microsoft.com/office/drawing/2014/chartex" xmlns:cx1="http://schemas.microsoft.com/office/drawing/2015/9/8/chartex" xmlns:cx2="http://schemas.microsoft.com/office/drawing/2015/10/21/chartex" xmlns:cx3="http://schemas.microsoft.com/office/drawing/2016/5/9/chartex" xmlns:cx4="http://schemas.microsoft.com/office/drawing/2016/5/10/chartex" xmlns:cx5="http://schemas.microsoft.com/office/drawing/2016/5/11/chartex" xmlns:mc="http://schemas.openxmlformats.org/markup-compatibility/2006" xmlns:o="urn:schemas-microsoft-com:office:office" xmlns:r="http://schemas.openxmlformats.org/officeDocument/2006/relationships" xmlns:m="http://schemas.openxmlformats.org/officeDocument/2006/math" xmlns:v="urn:schemas-microsoft-com:vml" xmlns:wp14="http://schemas.microsoft.com/office/word/2010/wordprocessingDrawing" xmlns:wp="http://schemas.openxmlformats.org/drawingml/2006/wordprocessingDrawing" xmlns:w10="urn:schemas-microsoft-com:office:word" xmlns:w="http://schemas.openxmlformats.org/wordprocessingml/2006/main" xmlns:w14="http://schemas.microsoft.com/office/word/2010/wordml" xmlns:w15="http://schemas.microsoft.com/office/word/2012/wordml" xmlns:w16se="http://schemas.microsoft.com/office/word/2015/wordml/symex" xmlns:wpg="http://schemas.microsoft.com/office/word/2010/wordprocessingGroup" xmlns:wpi="http://schemas.microsoft.com/office/word/2010/wordprocessingInk" xmlns:wne="http://schemas.microsoft.com/office/word/2006/wordml" xmlns:wps="http://schemas.microsoft.com/office/word/2010/wordprocessingShape" mc:Ignorable="w14 w15 w16se wp14">
+<w:document xmlns:wpc="http://schemas.microsoft.com/office/word/2010/wordprocessingCanvas" xmlns:cx="http://schemas.microsoft.com/office/drawing/2014/chartex" xmlns:cx1="http://schemas.microsoft.com/office/drawing/2015/9/8/chartex" xmlns:cx2="http://schemas.microsoft.com/office/drawing/2015/10/21/chartex" xmlns:cx3="http://schemas.microsoft.com/office/drawing/2016/5/9/chartex" xmlns:cx4="http://schemas.microsoft.com/office/drawing/2016/5/10/chartex" xmlns:cx5="http://schemas.microsoft.com/office/drawing/2016/5/11/chartex" xmlns:cx6="http://schemas.microsoft.com/office/drawing/2016/5/12/chartex" xmlns:cx7="http://schemas.microsoft.com/office/drawing/2016/5/13/chartex" xmlns:cx8="http://schemas.microsoft.com/office/drawing/2016/5/14/chartex" xmlns:mc="http://schemas.openxmlformats.org/markup-compatibility/2006" xmlns:o="urn:schemas-microsoft-com:office:office" xmlns:r="http://schemas.openxmlformats.org/officeDocument/2006/relationships" xmlns:m="http://schemas.openxmlformats.org/officeDocument/2006/math" xmlns:v="urn:schemas-microsoft-com:vml" xmlns:wp14="http://schemas.microsoft.com/office/word/2010/wordprocessingDrawing" xmlns:wp="http://schemas.openxmlformats.org/drawingml/2006/wordprocessingDrawing" xmlns:w10="urn:schemas-microsoft-com:office:word" xmlns:w="http://schemas.openxmlformats.org/wordprocessingml/2006/main" xmlns:w14="http://schemas.microsoft.com/office/word/2010/wordml" xmlns:w15="http://schemas.microsoft.com/office/word/2012/wordml" xmlns:w16se="http://schemas.microsoft.com/office/word/2015/wordml/symex" xmlns:wpg="http://schemas.microsoft.com/office/word/2010/wordprocessingGroup" xmlns:wpi="http://schemas.microsoft.com/office/word/2010/wordprocessingInk" xmlns:wne="http://schemas.microsoft.com/office/word/2006/wordml" xmlns:wps="http://schemas.microsoft.com/office/word/2010/wordprocessingShape" mc:Ignorable="w14 w15 w16se wp14">
   <w:body>
     <w:p>
       <w:pPr>
@@ -49,8 +49,6 @@
             <w:r>
               <w:t>Product</w:t>
             </w:r>
-            <w:bookmarkStart w:id="0" w:name="_GoBack"/>
-            <w:bookmarkEnd w:id="0"/>
             <w:r>
               <w:t xml:space="preserve"> Name</w:t>
             </w:r>
@@ -871,21 +869,71 @@
         </w:numPr>
       </w:pPr>
       <w:r>
-        <w:t>44x44 Icon (PNG)</w:t>
+        <w:t xml:space="preserve">44x44 Icon </w:t>
+      </w:r>
+      <w:r>
+        <w:t xml:space="preserve">and 88x88 </w:t>
+      </w:r>
+      <w:r>
+        <w:t>(PNG</w:t>
+      </w:r>
+      <w:r>
+        <w:t xml:space="preserve"> format</w:t>
+      </w:r>
+      <w:r>
+        <w:t>)</w:t>
       </w:r>
     </w:p>
     <w:p>
       <w:pPr>
         <w:pStyle w:val="ListParagraph"/>
         <w:numPr>
-          <w:ilvl w:val="1"/>
+          <w:ilvl w:val="2"/>
           <w:numId w:val="2"/>
         </w:numPr>
       </w:pPr>
-      <w:r>
-        <w:t>88x88 Icon (PNG)</w:t>
+      <w:bookmarkStart w:id="0" w:name="_GoBack"/>
+      <w:r>
+        <w:t xml:space="preserve">Only needed </w:t>
+      </w:r>
+      <w:r>
+        <w:t xml:space="preserve">if you're </w:t>
+      </w:r>
+      <w:r>
+        <w:t xml:space="preserve">submitting </w:t>
+      </w:r>
+      <w:r>
+        <w:t xml:space="preserve">a tab, and not referencing </w:t>
+      </w:r>
+      <w:r>
+        <w:t>its</w:t>
+      </w:r>
+      <w:r>
+        <w:t xml:space="preserve"> icon</w:t>
+      </w:r>
+      <w:r>
+        <w:t>s via a publicly accessible URL</w:t>
       </w:r>
     </w:p>
+    <w:p>
+      <w:pPr>
+        <w:pStyle w:val="ListParagraph"/>
+        <w:numPr>
+          <w:ilvl w:val="2"/>
+          <w:numId w:val="2"/>
+        </w:numPr>
+      </w:pPr>
+      <w:r>
+        <w:t xml:space="preserve">Icon must be </w:t>
+      </w:r>
+      <w:r>
+        <w:t>less than ~1.5KB</w:t>
+      </w:r>
+      <w:r>
+        <w:t>, transparent, with a single white/light foreground color</w:t>
+      </w:r>
+    </w:p>
+    <w:bookmarkEnd w:id="0"/>
     <w:p>
       <w:pPr>
         <w:pStyle w:val="ListParagraph"/>
@@ -956,7 +1004,7 @@
 </file>
 
 <file path=word/endnotes.xml><?xml version="1.0" encoding="utf-8"?>
-<w:endnotes xmlns:wpc="http://schemas.microsoft.com/office/word/2010/wordprocessingCanvas" xmlns:cx="http://schemas.microsoft.com/office/drawing/2014/chartex" xmlns:cx1="http://schemas.microsoft.com/office/drawing/2015/9/8/chartex" xmlns:cx2="http://schemas.microsoft.com/office/drawing/2015/10/21/chartex" xmlns:cx3="http://schemas.microsoft.com/office/drawing/2016/5/9/chartex" xmlns:cx4="http://schemas.microsoft.com/office/drawing/2016/5/10/chartex" xmlns:cx5="http://schemas.microsoft.com/office/drawing/2016/5/11/chartex" xmlns:mc="http://schemas.openxmlformats.org/markup-compatibility/2006" xmlns:o="urn:schemas-microsoft-com:office:office" xmlns:r="http://schemas.openxmlformats.org/officeDocument/2006/relationships" xmlns:m="http://schemas.openxmlformats.org/officeDocument/2006/math" xmlns:v="urn:schemas-microsoft-com:vml" xmlns:wp14="http://schemas.microsoft.com/office/word/2010/wordprocessingDrawing" xmlns:wp="http://schemas.openxmlformats.org/drawingml/2006/wordprocessingDrawing" xmlns:w10="urn:schemas-microsoft-com:office:word" xmlns:w="http://schemas.openxmlformats.org/wordprocessingml/2006/main" xmlns:w14="http://schemas.microsoft.com/office/word/2010/wordml" xmlns:w15="http://schemas.microsoft.com/office/word/2012/wordml" xmlns:w16se="http://schemas.microsoft.com/office/word/2015/wordml/symex" xmlns:wpg="http://schemas.microsoft.com/office/word/2010/wordprocessingGroup" xmlns:wpi="http://schemas.microsoft.com/office/word/2010/wordprocessingInk" xmlns:wne="http://schemas.microsoft.com/office/word/2006/wordml" xmlns:wps="http://schemas.microsoft.com/office/word/2010/wordprocessingShape" mc:Ignorable="w14 w15 w16se wp14">
+<w:endnotes xmlns:wpc="http://schemas.microsoft.com/office/word/2010/wordprocessingCanvas" xmlns:cx="http://schemas.microsoft.com/office/drawing/2014/chartex" xmlns:cx1="http://schemas.microsoft.com/office/drawing/2015/9/8/chartex" xmlns:cx2="http://schemas.microsoft.com/office/drawing/2015/10/21/chartex" xmlns:cx3="http://schemas.microsoft.com/office/drawing/2016/5/9/chartex" xmlns:cx4="http://schemas.microsoft.com/office/drawing/2016/5/10/chartex" xmlns:cx5="http://schemas.microsoft.com/office/drawing/2016/5/11/chartex" xmlns:cx6="http://schemas.microsoft.com/office/drawing/2016/5/12/chartex" xmlns:cx7="http://schemas.microsoft.com/office/drawing/2016/5/13/chartex" xmlns:cx8="http://schemas.microsoft.com/office/drawing/2016/5/14/chartex" xmlns:mc="http://schemas.openxmlformats.org/markup-compatibility/2006" xmlns:o="urn:schemas-microsoft-com:office:office" xmlns:r="http://schemas.openxmlformats.org/officeDocument/2006/relationships" xmlns:m="http://schemas.openxmlformats.org/officeDocument/2006/math" xmlns:v="urn:schemas-microsoft-com:vml" xmlns:wp14="http://schemas.microsoft.com/office/word/2010/wordprocessingDrawing" xmlns:wp="http://schemas.openxmlformats.org/drawingml/2006/wordprocessingDrawing" xmlns:w10="urn:schemas-microsoft-com:office:word" xmlns:w="http://schemas.openxmlformats.org/wordprocessingml/2006/main" xmlns:w14="http://schemas.microsoft.com/office/word/2010/wordml" xmlns:w15="http://schemas.microsoft.com/office/word/2012/wordml" xmlns:w16se="http://schemas.microsoft.com/office/word/2015/wordml/symex" xmlns:wpg="http://schemas.microsoft.com/office/word/2010/wordprocessingGroup" xmlns:wpi="http://schemas.microsoft.com/office/word/2010/wordprocessingInk" xmlns:wne="http://schemas.microsoft.com/office/word/2006/wordml" xmlns:wps="http://schemas.microsoft.com/office/word/2010/wordprocessingShape" mc:Ignorable="w14 w15 w16se wp14">
   <w:endnote w:type="separator" w:id="-1">
     <w:p>
       <w:pPr>
@@ -981,7 +1029,7 @@
 </file>
 
 <file path=word/footer1.xml><?xml version="1.0" encoding="utf-8"?>
-<w:ftr xmlns:wpc="http://schemas.microsoft.com/office/word/2010/wordprocessingCanvas" xmlns:cx="http://schemas.microsoft.com/office/drawing/2014/chartex" xmlns:cx1="http://schemas.microsoft.com/office/drawing/2015/9/8/chartex" xmlns:cx2="http://schemas.microsoft.com/office/drawing/2015/10/21/chartex" xmlns:cx3="http://schemas.microsoft.com/office/drawing/2016/5/9/chartex" xmlns:cx4="http://schemas.microsoft.com/office/drawing/2016/5/10/chartex" xmlns:cx5="http://schemas.microsoft.com/office/drawing/2016/5/11/chartex" xmlns:mc="http://schemas.openxmlformats.org/markup-compatibility/2006" xmlns:o="urn:schemas-microsoft-com:office:office" xmlns:r="http://schemas.openxmlformats.org/officeDocument/2006/relationships" xmlns:m="http://schemas.openxmlformats.org/officeDocument/2006/math" xmlns:v="urn:schemas-microsoft-com:vml" xmlns:wp14="http://schemas.microsoft.com/office/word/2010/wordprocessingDrawing" xmlns:wp="http://schemas.openxmlformats.org/drawingml/2006/wordprocessingDrawing" xmlns:w10="urn:schemas-microsoft-com:office:word" xmlns:w="http://schemas.openxmlformats.org/wordprocessingml/2006/main" xmlns:w14="http://schemas.microsoft.com/office/word/2010/wordml" xmlns:w15="http://schemas.microsoft.com/office/word/2012/wordml" xmlns:w16se="http://schemas.microsoft.com/office/word/2015/wordml/symex" xmlns:wpg="http://schemas.microsoft.com/office/word/2010/wordprocessingGroup" xmlns:wpi="http://schemas.microsoft.com/office/word/2010/wordprocessingInk" xmlns:wne="http://schemas.microsoft.com/office/word/2006/wordml" xmlns:wps="http://schemas.microsoft.com/office/word/2010/wordprocessingShape" mc:Ignorable="w14 w15 w16se wp14">
+<w:ftr xmlns:wpc="http://schemas.microsoft.com/office/word/2010/wordprocessingCanvas" xmlns:cx="http://schemas.microsoft.com/office/drawing/2014/chartex" xmlns:cx1="http://schemas.microsoft.com/office/drawing/2015/9/8/chartex" xmlns:cx2="http://schemas.microsoft.com/office/drawing/2015/10/21/chartex" xmlns:cx3="http://schemas.microsoft.com/office/drawing/2016/5/9/chartex" xmlns:cx4="http://schemas.microsoft.com/office/drawing/2016/5/10/chartex" xmlns:cx5="http://schemas.microsoft.com/office/drawing/2016/5/11/chartex" xmlns:cx6="http://schemas.microsoft.com/office/drawing/2016/5/12/chartex" xmlns:cx7="http://schemas.microsoft.com/office/drawing/2016/5/13/chartex" xmlns:cx8="http://schemas.microsoft.com/office/drawing/2016/5/14/chartex" xmlns:mc="http://schemas.openxmlformats.org/markup-compatibility/2006" xmlns:o="urn:schemas-microsoft-com:office:office" xmlns:r="http://schemas.openxmlformats.org/officeDocument/2006/relationships" xmlns:m="http://schemas.openxmlformats.org/officeDocument/2006/math" xmlns:v="urn:schemas-microsoft-com:vml" xmlns:wp14="http://schemas.microsoft.com/office/word/2010/wordprocessingDrawing" xmlns:wp="http://schemas.openxmlformats.org/drawingml/2006/wordprocessingDrawing" xmlns:w10="urn:schemas-microsoft-com:office:word" xmlns:w="http://schemas.openxmlformats.org/wordprocessingml/2006/main" xmlns:w14="http://schemas.microsoft.com/office/word/2010/wordml" xmlns:w15="http://schemas.microsoft.com/office/word/2012/wordml" xmlns:w16se="http://schemas.microsoft.com/office/word/2015/wordml/symex" xmlns:wpg="http://schemas.microsoft.com/office/word/2010/wordprocessingGroup" xmlns:wpi="http://schemas.microsoft.com/office/word/2010/wordprocessingInk" xmlns:wne="http://schemas.microsoft.com/office/word/2006/wordml" xmlns:wps="http://schemas.microsoft.com/office/word/2010/wordprocessingShape" mc:Ignorable="w14 w15 w16se wp14">
   <w:p>
     <w:pPr>
       <w:pStyle w:val="Footer"/>
@@ -991,7 +1039,7 @@
 </file>
 
 <file path=word/footer2.xml><?xml version="1.0" encoding="utf-8"?>
-<w:ftr xmlns:wpc="http://schemas.microsoft.com/office/word/2010/wordprocessingCanvas" xmlns:cx="http://schemas.microsoft.com/office/drawing/2014/chartex" xmlns:cx1="http://schemas.microsoft.com/office/drawing/2015/9/8/chartex" xmlns:cx2="http://schemas.microsoft.com/office/drawing/2015/10/21/chartex" xmlns:cx3="http://schemas.microsoft.com/office/drawing/2016/5/9/chartex" xmlns:cx4="http://schemas.microsoft.com/office/drawing/2016/5/10/chartex" xmlns:cx5="http://schemas.microsoft.com/office/drawing/2016/5/11/chartex" xmlns:mc="http://schemas.openxmlformats.org/markup-compatibility/2006" xmlns:o="urn:schemas-microsoft-com:office:office" xmlns:r="http://schemas.openxmlformats.org/officeDocument/2006/relationships" xmlns:m="http://schemas.openxmlformats.org/officeDocument/2006/math" xmlns:v="urn:schemas-microsoft-com:vml" xmlns:wp14="http://schemas.microsoft.com/office/word/2010/wordprocessingDrawing" xmlns:wp="http://schemas.openxmlformats.org/drawingml/2006/wordprocessingDrawing" xmlns:w10="urn:schemas-microsoft-com:office:word" xmlns:w="http://schemas.openxmlformats.org/wordprocessingml/2006/main" xmlns:w14="http://schemas.microsoft.com/office/word/2010/wordml" xmlns:w15="http://schemas.microsoft.com/office/word/2012/wordml" xmlns:w16se="http://schemas.microsoft.com/office/word/2015/wordml/symex" xmlns:wpg="http://schemas.microsoft.com/office/word/2010/wordprocessingGroup" xmlns:wpi="http://schemas.microsoft.com/office/word/2010/wordprocessingInk" xmlns:wne="http://schemas.microsoft.com/office/word/2006/wordml" xmlns:wps="http://schemas.microsoft.com/office/word/2010/wordprocessingShape" mc:Ignorable="w14 w15 w16se wp14">
+<w:ftr xmlns:wpc="http://schemas.microsoft.com/office/word/2010/wordprocessingCanvas" xmlns:cx="http://schemas.microsoft.com/office/drawing/2014/chartex" xmlns:cx1="http://schemas.microsoft.com/office/drawing/2015/9/8/chartex" xmlns:cx2="http://schemas.microsoft.com/office/drawing/2015/10/21/chartex" xmlns:cx3="http://schemas.microsoft.com/office/drawing/2016/5/9/chartex" xmlns:cx4="http://schemas.microsoft.com/office/drawing/2016/5/10/chartex" xmlns:cx5="http://schemas.microsoft.com/office/drawing/2016/5/11/chartex" xmlns:cx6="http://schemas.microsoft.com/office/drawing/2016/5/12/chartex" xmlns:cx7="http://schemas.microsoft.com/office/drawing/2016/5/13/chartex" xmlns:cx8="http://schemas.microsoft.com/office/drawing/2016/5/14/chartex" xmlns:mc="http://schemas.openxmlformats.org/markup-compatibility/2006" xmlns:o="urn:schemas-microsoft-com:office:office" xmlns:r="http://schemas.openxmlformats.org/officeDocument/2006/relationships" xmlns:m="http://schemas.openxmlformats.org/officeDocument/2006/math" xmlns:v="urn:schemas-microsoft-com:vml" xmlns:wp14="http://schemas.microsoft.com/office/word/2010/wordprocessingDrawing" xmlns:wp="http://schemas.openxmlformats.org/drawingml/2006/wordprocessingDrawing" xmlns:w10="urn:schemas-microsoft-com:office:word" xmlns:w="http://schemas.openxmlformats.org/wordprocessingml/2006/main" xmlns:w14="http://schemas.microsoft.com/office/word/2010/wordml" xmlns:w15="http://schemas.microsoft.com/office/word/2012/wordml" xmlns:w16se="http://schemas.microsoft.com/office/word/2015/wordml/symex" xmlns:wpg="http://schemas.microsoft.com/office/word/2010/wordprocessingGroup" xmlns:wpi="http://schemas.microsoft.com/office/word/2010/wordprocessingInk" xmlns:wne="http://schemas.microsoft.com/office/word/2006/wordml" xmlns:wps="http://schemas.microsoft.com/office/word/2010/wordprocessingShape" mc:Ignorable="w14 w15 w16se wp14">
   <w:p>
     <w:pPr>
       <w:pStyle w:val="Footer"/>
@@ -1018,7 +1066,7 @@
 </file>
 
 <file path=word/footer3.xml><?xml version="1.0" encoding="utf-8"?>
-<w:ftr xmlns:wpc="http://schemas.microsoft.com/office/word/2010/wordprocessingCanvas" xmlns:cx="http://schemas.microsoft.com/office/drawing/2014/chartex" xmlns:cx1="http://schemas.microsoft.com/office/drawing/2015/9/8/chartex" xmlns:cx2="http://schemas.microsoft.com/office/drawing/2015/10/21/chartex" xmlns:cx3="http://schemas.microsoft.com/office/drawing/2016/5/9/chartex" xmlns:cx4="http://schemas.microsoft.com/office/drawing/2016/5/10/chartex" xmlns:cx5="http://schemas.microsoft.com/office/drawing/2016/5/11/chartex" xmlns:mc="http://schemas.openxmlformats.org/markup-compatibility/2006" xmlns:o="urn:schemas-microsoft-com:office:office" xmlns:r="http://schemas.openxmlformats.org/officeDocument/2006/relationships" xmlns:m="http://schemas.openxmlformats.org/officeDocument/2006/math" xmlns:v="urn:schemas-microsoft-com:vml" xmlns:wp14="http://schemas.microsoft.com/office/word/2010/wordprocessingDrawing" xmlns:wp="http://schemas.openxmlformats.org/drawingml/2006/wordprocessingDrawing" xmlns:w10="urn:schemas-microsoft-com:office:word" xmlns:w="http://schemas.openxmlformats.org/wordprocessingml/2006/main" xmlns:w14="http://schemas.microsoft.com/office/word/2010/wordml" xmlns:w15="http://schemas.microsoft.com/office/word/2012/wordml" xmlns:w16se="http://schemas.microsoft.com/office/word/2015/wordml/symex" xmlns:wpg="http://schemas.microsoft.com/office/word/2010/wordprocessingGroup" xmlns:wpi="http://schemas.microsoft.com/office/word/2010/wordprocessingInk" xmlns:wne="http://schemas.microsoft.com/office/word/2006/wordml" xmlns:wps="http://schemas.microsoft.com/office/word/2010/wordprocessingShape" mc:Ignorable="w14 w15 w16se wp14">
+<w:ftr xmlns:wpc="http://schemas.microsoft.com/office/word/2010/wordprocessingCanvas" xmlns:cx="http://schemas.microsoft.com/office/drawing/2014/chartex" xmlns:cx1="http://schemas.microsoft.com/office/drawing/2015/9/8/chartex" xmlns:cx2="http://schemas.microsoft.com/office/drawing/2015/10/21/chartex" xmlns:cx3="http://schemas.microsoft.com/office/drawing/2016/5/9/chartex" xmlns:cx4="http://schemas.microsoft.com/office/drawing/2016/5/10/chartex" xmlns:cx5="http://schemas.microsoft.com/office/drawing/2016/5/11/chartex" xmlns:cx6="http://schemas.microsoft.com/office/drawing/2016/5/12/chartex" xmlns:cx7="http://schemas.microsoft.com/office/drawing/2016/5/13/chartex" xmlns:cx8="http://schemas.microsoft.com/office/drawing/2016/5/14/chartex" xmlns:mc="http://schemas.openxmlformats.org/markup-compatibility/2006" xmlns:o="urn:schemas-microsoft-com:office:office" xmlns:r="http://schemas.openxmlformats.org/officeDocument/2006/relationships" xmlns:m="http://schemas.openxmlformats.org/officeDocument/2006/math" xmlns:v="urn:schemas-microsoft-com:vml" xmlns:wp14="http://schemas.microsoft.com/office/word/2010/wordprocessingDrawing" xmlns:wp="http://schemas.openxmlformats.org/drawingml/2006/wordprocessingDrawing" xmlns:w10="urn:schemas-microsoft-com:office:word" xmlns:w="http://schemas.openxmlformats.org/wordprocessingml/2006/main" xmlns:w14="http://schemas.microsoft.com/office/word/2010/wordml" xmlns:w15="http://schemas.microsoft.com/office/word/2012/wordml" xmlns:w16se="http://schemas.microsoft.com/office/word/2015/wordml/symex" xmlns:wpg="http://schemas.microsoft.com/office/word/2010/wordprocessingGroup" xmlns:wpi="http://schemas.microsoft.com/office/word/2010/wordprocessingInk" xmlns:wne="http://schemas.microsoft.com/office/word/2006/wordml" xmlns:wps="http://schemas.microsoft.com/office/word/2010/wordprocessingShape" mc:Ignorable="w14 w15 w16se wp14">
   <w:p>
     <w:pPr>
       <w:pStyle w:val="Footer"/>
@@ -1028,7 +1076,7 @@
 </file>
 
 <file path=word/footnotes.xml><?xml version="1.0" encoding="utf-8"?>
-<w:footnotes xmlns:wpc="http://schemas.microsoft.com/office/word/2010/wordprocessingCanvas" xmlns:cx="http://schemas.microsoft.com/office/drawing/2014/chartex" xmlns:cx1="http://schemas.microsoft.com/office/drawing/2015/9/8/chartex" xmlns:cx2="http://schemas.microsoft.com/office/drawing/2015/10/21/chartex" xmlns:cx3="http://schemas.microsoft.com/office/drawing/2016/5/9/chartex" xmlns:cx4="http://schemas.microsoft.com/office/drawing/2016/5/10/chartex" xmlns:cx5="http://schemas.microsoft.com/office/drawing/2016/5/11/chartex" xmlns:mc="http://schemas.openxmlformats.org/markup-compatibility/2006" xmlns:o="urn:schemas-microsoft-com:office:office" xmlns:r="http://schemas.openxmlformats.org/officeDocument/2006/relationships" xmlns:m="http://schemas.openxmlformats.org/officeDocument/2006/math" xmlns:v="urn:schemas-microsoft-com:vml" xmlns:wp14="http://schemas.microsoft.com/office/word/2010/wordprocessingDrawing" xmlns:wp="http://schemas.openxmlformats.org/drawingml/2006/wordprocessingDrawing" xmlns:w10="urn:schemas-microsoft-com:office:word" xmlns:w="http://schemas.openxmlformats.org/wordprocessingml/2006/main" xmlns:w14="http://schemas.microsoft.com/office/word/2010/wordml" xmlns:w15="http://schemas.microsoft.com/office/word/2012/wordml" xmlns:w16se="http://schemas.microsoft.com/office/word/2015/wordml/symex" xmlns:wpg="http://schemas.microsoft.com/office/word/2010/wordprocessingGroup" xmlns:wpi="http://schemas.microsoft.com/office/word/2010/wordprocessingInk" xmlns:wne="http://schemas.microsoft.com/office/word/2006/wordml" xmlns:wps="http://schemas.microsoft.com/office/word/2010/wordprocessingShape" mc:Ignorable="w14 w15 w16se wp14">
+<w:footnotes xmlns:wpc="http://schemas.microsoft.com/office/word/2010/wordprocessingCanvas" xmlns:cx="http://schemas.microsoft.com/office/drawing/2014/chartex" xmlns:cx1="http://schemas.microsoft.com/office/drawing/2015/9/8/chartex" xmlns:cx2="http://schemas.microsoft.com/office/drawing/2015/10/21/chartex" xmlns:cx3="http://schemas.microsoft.com/office/drawing/2016/5/9/chartex" xmlns:cx4="http://schemas.microsoft.com/office/drawing/2016/5/10/chartex" xmlns:cx5="http://schemas.microsoft.com/office/drawing/2016/5/11/chartex" xmlns:cx6="http://schemas.microsoft.com/office/drawing/2016/5/12/chartex" xmlns:cx7="http://schemas.microsoft.com/office/drawing/2016/5/13/chartex" xmlns:cx8="http://schemas.microsoft.com/office/drawing/2016/5/14/chartex" xmlns:mc="http://schemas.openxmlformats.org/markup-compatibility/2006" xmlns:o="urn:schemas-microsoft-com:office:office" xmlns:r="http://schemas.openxmlformats.org/officeDocument/2006/relationships" xmlns:m="http://schemas.openxmlformats.org/officeDocument/2006/math" xmlns:v="urn:schemas-microsoft-com:vml" xmlns:wp14="http://schemas.microsoft.com/office/word/2010/wordprocessingDrawing" xmlns:wp="http://schemas.openxmlformats.org/drawingml/2006/wordprocessingDrawing" xmlns:w10="urn:schemas-microsoft-com:office:word" xmlns:w="http://schemas.openxmlformats.org/wordprocessingml/2006/main" xmlns:w14="http://schemas.microsoft.com/office/word/2010/wordml" xmlns:w15="http://schemas.microsoft.com/office/word/2012/wordml" xmlns:w16se="http://schemas.microsoft.com/office/word/2015/wordml/symex" xmlns:wpg="http://schemas.microsoft.com/office/word/2010/wordprocessingGroup" xmlns:wpi="http://schemas.microsoft.com/office/word/2010/wordprocessingInk" xmlns:wne="http://schemas.microsoft.com/office/word/2006/wordml" xmlns:wps="http://schemas.microsoft.com/office/word/2010/wordprocessingShape" mc:Ignorable="w14 w15 w16se wp14">
   <w:footnote w:type="separator" w:id="-1">
     <w:p>
       <w:pPr>
@@ -1053,7 +1101,7 @@
 </file>
 
 <file path=word/header1.xml><?xml version="1.0" encoding="utf-8"?>
-<w:hdr xmlns:wpc="http://schemas.microsoft.com/office/word/2010/wordprocessingCanvas" xmlns:cx="http://schemas.microsoft.com/office/drawing/2014/chartex" xmlns:cx1="http://schemas.microsoft.com/office/drawing/2015/9/8/chartex" xmlns:cx2="http://schemas.microsoft.com/office/drawing/2015/10/21/chartex" xmlns:cx3="http://schemas.microsoft.com/office/drawing/2016/5/9/chartex" xmlns:cx4="http://schemas.microsoft.com/office/drawing/2016/5/10/chartex" xmlns:cx5="http://schemas.microsoft.com/office/drawing/2016/5/11/chartex" xmlns:mc="http://schemas.openxmlformats.org/markup-compatibility/2006" xmlns:o="urn:schemas-microsoft-com:office:office" xmlns:r="http://schemas.openxmlformats.org/officeDocument/2006/relationships" xmlns:m="http://schemas.openxmlformats.org/officeDocument/2006/math" xmlns:v="urn:schemas-microsoft-com:vml" xmlns:wp14="http://schemas.microsoft.com/office/word/2010/wordprocessingDrawing" xmlns:wp="http://schemas.openxmlformats.org/drawingml/2006/wordprocessingDrawing" xmlns:w10="urn:schemas-microsoft-com:office:word" xmlns:w="http://schemas.openxmlformats.org/wordprocessingml/2006/main" xmlns:w14="http://schemas.microsoft.com/office/word/2010/wordml" xmlns:w15="http://schemas.microsoft.com/office/word/2012/wordml" xmlns:w16se="http://schemas.microsoft.com/office/word/2015/wordml/symex" xmlns:wpg="http://schemas.microsoft.com/office/word/2010/wordprocessingGroup" xmlns:wpi="http://schemas.microsoft.com/office/word/2010/wordprocessingInk" xmlns:wne="http://schemas.microsoft.com/office/word/2006/wordml" xmlns:wps="http://schemas.microsoft.com/office/word/2010/wordprocessingShape" mc:Ignorable="w14 w15 w16se wp14">
+<w:hdr xmlns:wpc="http://schemas.microsoft.com/office/word/2010/wordprocessingCanvas" xmlns:cx="http://schemas.microsoft.com/office/drawing/2014/chartex" xmlns:cx1="http://schemas.microsoft.com/office/drawing/2015/9/8/chartex" xmlns:cx2="http://schemas.microsoft.com/office/drawing/2015/10/21/chartex" xmlns:cx3="http://schemas.microsoft.com/office/drawing/2016/5/9/chartex" xmlns:cx4="http://schemas.microsoft.com/office/drawing/2016/5/10/chartex" xmlns:cx5="http://schemas.microsoft.com/office/drawing/2016/5/11/chartex" xmlns:cx6="http://schemas.microsoft.com/office/drawing/2016/5/12/chartex" xmlns:cx7="http://schemas.microsoft.com/office/drawing/2016/5/13/chartex" xmlns:cx8="http://schemas.microsoft.com/office/drawing/2016/5/14/chartex" xmlns:mc="http://schemas.openxmlformats.org/markup-compatibility/2006" xmlns:o="urn:schemas-microsoft-com:office:office" xmlns:r="http://schemas.openxmlformats.org/officeDocument/2006/relationships" xmlns:m="http://schemas.openxmlformats.org/officeDocument/2006/math" xmlns:v="urn:schemas-microsoft-com:vml" xmlns:wp14="http://schemas.microsoft.com/office/word/2010/wordprocessingDrawing" xmlns:wp="http://schemas.openxmlformats.org/drawingml/2006/wordprocessingDrawing" xmlns:w10="urn:schemas-microsoft-com:office:word" xmlns:w="http://schemas.openxmlformats.org/wordprocessingml/2006/main" xmlns:w14="http://schemas.microsoft.com/office/word/2010/wordml" xmlns:w15="http://schemas.microsoft.com/office/word/2012/wordml" xmlns:w16se="http://schemas.microsoft.com/office/word/2015/wordml/symex" xmlns:wpg="http://schemas.microsoft.com/office/word/2010/wordprocessingGroup" xmlns:wpi="http://schemas.microsoft.com/office/word/2010/wordprocessingInk" xmlns:wne="http://schemas.microsoft.com/office/word/2006/wordml" xmlns:wps="http://schemas.microsoft.com/office/word/2010/wordprocessingShape" mc:Ignorable="w14 w15 w16se wp14">
   <w:p>
     <w:pPr>
       <w:pStyle w:val="Header"/>
@@ -1063,7 +1111,7 @@
 </file>
 
 <file path=word/header2.xml><?xml version="1.0" encoding="utf-8"?>
-<w:hdr xmlns:wpc="http://schemas.microsoft.com/office/word/2010/wordprocessingCanvas" xmlns:cx="http://schemas.microsoft.com/office/drawing/2014/chartex" xmlns:cx1="http://schemas.microsoft.com/office/drawing/2015/9/8/chartex" xmlns:cx2="http://schemas.microsoft.com/office/drawing/2015/10/21/chartex" xmlns:cx3="http://schemas.microsoft.com/office/drawing/2016/5/9/chartex" xmlns:cx4="http://schemas.microsoft.com/office/drawing/2016/5/10/chartex" xmlns:cx5="http://schemas.microsoft.com/office/drawing/2016/5/11/chartex" xmlns:mc="http://schemas.openxmlformats.org/markup-compatibility/2006" xmlns:o="urn:schemas-microsoft-com:office:office" xmlns:r="http://schemas.openxmlformats.org/officeDocument/2006/relationships" xmlns:m="http://schemas.openxmlformats.org/officeDocument/2006/math" xmlns:v="urn:schemas-microsoft-com:vml" xmlns:wp14="http://schemas.microsoft.com/office/word/2010/wordprocessingDrawing" xmlns:wp="http://schemas.openxmlformats.org/drawingml/2006/wordprocessingDrawing" xmlns:w10="urn:schemas-microsoft-com:office:word" xmlns:w="http://schemas.openxmlformats.org/wordprocessingml/2006/main" xmlns:w14="http://schemas.microsoft.com/office/word/2010/wordml" xmlns:w15="http://schemas.microsoft.com/office/word/2012/wordml" xmlns:w16se="http://schemas.microsoft.com/office/word/2015/wordml/symex" xmlns:wpg="http://schemas.microsoft.com/office/word/2010/wordprocessingGroup" xmlns:wpi="http://schemas.microsoft.com/office/word/2010/wordprocessingInk" xmlns:wne="http://schemas.microsoft.com/office/word/2006/wordml" xmlns:wps="http://schemas.microsoft.com/office/word/2010/wordprocessingShape" mc:Ignorable="w14 w15 w16se wp14">
+<w:hdr xmlns:wpc="http://schemas.microsoft.com/office/word/2010/wordprocessingCanvas" xmlns:cx="http://schemas.microsoft.com/office/drawing/2014/chartex" xmlns:cx1="http://schemas.microsoft.com/office/drawing/2015/9/8/chartex" xmlns:cx2="http://schemas.microsoft.com/office/drawing/2015/10/21/chartex" xmlns:cx3="http://schemas.microsoft.com/office/drawing/2016/5/9/chartex" xmlns:cx4="http://schemas.microsoft.com/office/drawing/2016/5/10/chartex" xmlns:cx5="http://schemas.microsoft.com/office/drawing/2016/5/11/chartex" xmlns:cx6="http://schemas.microsoft.com/office/drawing/2016/5/12/chartex" xmlns:cx7="http://schemas.microsoft.com/office/drawing/2016/5/13/chartex" xmlns:cx8="http://schemas.microsoft.com/office/drawing/2016/5/14/chartex" xmlns:mc="http://schemas.openxmlformats.org/markup-compatibility/2006" xmlns:o="urn:schemas-microsoft-com:office:office" xmlns:r="http://schemas.openxmlformats.org/officeDocument/2006/relationships" xmlns:m="http://schemas.openxmlformats.org/officeDocument/2006/math" xmlns:v="urn:schemas-microsoft-com:vml" xmlns:wp14="http://schemas.microsoft.com/office/word/2010/wordprocessingDrawing" xmlns:wp="http://schemas.openxmlformats.org/drawingml/2006/wordprocessingDrawing" xmlns:w10="urn:schemas-microsoft-com:office:word" xmlns:w="http://schemas.openxmlformats.org/wordprocessingml/2006/main" xmlns:w14="http://schemas.microsoft.com/office/word/2010/wordml" xmlns:w15="http://schemas.microsoft.com/office/word/2012/wordml" xmlns:w16se="http://schemas.microsoft.com/office/word/2015/wordml/symex" xmlns:wpg="http://schemas.microsoft.com/office/word/2010/wordprocessingGroup" xmlns:wpi="http://schemas.microsoft.com/office/word/2010/wordprocessingInk" xmlns:wne="http://schemas.microsoft.com/office/word/2006/wordml" xmlns:wps="http://schemas.microsoft.com/office/word/2010/wordprocessingShape" mc:Ignorable="w14 w15 w16se wp14">
   <w:p>
     <w:pPr>
       <w:pStyle w:val="Header"/>
@@ -1073,7 +1121,7 @@
 </file>
 
 <file path=word/header3.xml><?xml version="1.0" encoding="utf-8"?>
-<w:hdr xmlns:wpc="http://schemas.microsoft.com/office/word/2010/wordprocessingCanvas" xmlns:cx="http://schemas.microsoft.com/office/drawing/2014/chartex" xmlns:cx1="http://schemas.microsoft.com/office/drawing/2015/9/8/chartex" xmlns:cx2="http://schemas.microsoft.com/office/drawing/2015/10/21/chartex" xmlns:cx3="http://schemas.microsoft.com/office/drawing/2016/5/9/chartex" xmlns:cx4="http://schemas.microsoft.com/office/drawing/2016/5/10/chartex" xmlns:cx5="http://schemas.microsoft.com/office/drawing/2016/5/11/chartex" xmlns:mc="http://schemas.openxmlformats.org/markup-compatibility/2006" xmlns:o="urn:schemas-microsoft-com:office:office" xmlns:r="http://schemas.openxmlformats.org/officeDocument/2006/relationships" xmlns:m="http://schemas.openxmlformats.org/officeDocument/2006/math" xmlns:v="urn:schemas-microsoft-com:vml" xmlns:wp14="http://schemas.microsoft.com/office/word/2010/wordprocessingDrawing" xmlns:wp="http://schemas.openxmlformats.org/drawingml/2006/wordprocessingDrawing" xmlns:w10="urn:schemas-microsoft-com:office:word" xmlns:w="http://schemas.openxmlformats.org/wordprocessingml/2006/main" xmlns:w14="http://schemas.microsoft.com/office/word/2010/wordml" xmlns:w15="http://schemas.microsoft.com/office/word/2012/wordml" xmlns:w16se="http://schemas.microsoft.com/office/word/2015/wordml/symex" xmlns:wpg="http://schemas.microsoft.com/office/word/2010/wordprocessingGroup" xmlns:wpi="http://schemas.microsoft.com/office/word/2010/wordprocessingInk" xmlns:wne="http://schemas.microsoft.com/office/word/2006/wordml" xmlns:wps="http://schemas.microsoft.com/office/word/2010/wordprocessingShape" mc:Ignorable="w14 w15 w16se wp14">
+<w:hdr xmlns:wpc="http://schemas.microsoft.com/office/word/2010/wordprocessingCanvas" xmlns:cx="http://schemas.microsoft.com/office/drawing/2014/chartex" xmlns:cx1="http://schemas.microsoft.com/office/drawing/2015/9/8/chartex" xmlns:cx2="http://schemas.microsoft.com/office/drawing/2015/10/21/chartex" xmlns:cx3="http://schemas.microsoft.com/office/drawing/2016/5/9/chartex" xmlns:cx4="http://schemas.microsoft.com/office/drawing/2016/5/10/chartex" xmlns:cx5="http://schemas.microsoft.com/office/drawing/2016/5/11/chartex" xmlns:cx6="http://schemas.microsoft.com/office/drawing/2016/5/12/chartex" xmlns:cx7="http://schemas.microsoft.com/office/drawing/2016/5/13/chartex" xmlns:cx8="http://schemas.microsoft.com/office/drawing/2016/5/14/chartex" xmlns:mc="http://schemas.openxmlformats.org/markup-compatibility/2006" xmlns:o="urn:schemas-microsoft-com:office:office" xmlns:r="http://schemas.openxmlformats.org/officeDocument/2006/relationships" xmlns:m="http://schemas.openxmlformats.org/officeDocument/2006/math" xmlns:v="urn:schemas-microsoft-com:vml" xmlns:wp14="http://schemas.microsoft.com/office/word/2010/wordprocessingDrawing" xmlns:wp="http://schemas.openxmlformats.org/drawingml/2006/wordprocessingDrawing" xmlns:w10="urn:schemas-microsoft-com:office:word" xmlns:w="http://schemas.openxmlformats.org/wordprocessingml/2006/main" xmlns:w14="http://schemas.microsoft.com/office/word/2010/wordml" xmlns:w15="http://schemas.microsoft.com/office/word/2012/wordml" xmlns:w16se="http://schemas.microsoft.com/office/word/2015/wordml/symex" xmlns:wpg="http://schemas.microsoft.com/office/word/2010/wordprocessingGroup" xmlns:wpi="http://schemas.microsoft.com/office/word/2010/wordprocessingInk" xmlns:wne="http://schemas.microsoft.com/office/word/2006/wordml" xmlns:wps="http://schemas.microsoft.com/office/word/2010/wordprocessingShape" mc:Ignorable="w14 w15 w16se wp14">
   <w:p>
     <w:pPr>
       <w:pStyle w:val="Header"/>
@@ -1083,7 +1131,7 @@
 </file>
 
 <file path=word/numbering.xml><?xml version="1.0" encoding="utf-8"?>
-<w:numbering xmlns:wpc="http://schemas.microsoft.com/office/word/2010/wordprocessingCanvas" xmlns:cx="http://schemas.microsoft.com/office/drawing/2014/chartex" xmlns:cx1="http://schemas.microsoft.com/office/drawing/2015/9/8/chartex" xmlns:cx2="http://schemas.microsoft.com/office/drawing/2015/10/21/chartex" xmlns:cx3="http://schemas.microsoft.com/office/drawing/2016/5/9/chartex" xmlns:cx4="http://schemas.microsoft.com/office/drawing/2016/5/10/chartex" xmlns:cx5="http://schemas.microsoft.com/office/drawing/2016/5/11/chartex" xmlns:mc="http://schemas.openxmlformats.org/markup-compatibility/2006" xmlns:o="urn:schemas-microsoft-com:office:office" xmlns:r="http://schemas.openxmlformats.org/officeDocument/2006/relationships" xmlns:m="http://schemas.openxmlformats.org/officeDocument/2006/math" xmlns:v="urn:schemas-microsoft-com:vml" xmlns:wp14="http://schemas.microsoft.com/office/word/2010/wordprocessingDrawing" xmlns:wp="http://schemas.openxmlformats.org/drawingml/2006/wordprocessingDrawing" xmlns:w10="urn:schemas-microsoft-com:office:word" xmlns:w="http://schemas.openxmlformats.org/wordprocessingml/2006/main" xmlns:w14="http://schemas.microsoft.com/office/word/2010/wordml" xmlns:w15="http://schemas.microsoft.com/office/word/2012/wordml" xmlns:w16se="http://schemas.microsoft.com/office/word/2015/wordml/symex" xmlns:wpg="http://schemas.microsoft.com/office/word/2010/wordprocessingGroup" xmlns:wpi="http://schemas.microsoft.com/office/word/2010/wordprocessingInk" xmlns:wne="http://schemas.microsoft.com/office/word/2006/wordml" xmlns:wps="http://schemas.microsoft.com/office/word/2010/wordprocessingShape" mc:Ignorable="w14 w15 w16se wp14">
+<w:numbering xmlns:wpc="http://schemas.microsoft.com/office/word/2010/wordprocessingCanvas" xmlns:cx="http://schemas.microsoft.com/office/drawing/2014/chartex" xmlns:cx1="http://schemas.microsoft.com/office/drawing/2015/9/8/chartex" xmlns:cx2="http://schemas.microsoft.com/office/drawing/2015/10/21/chartex" xmlns:cx3="http://schemas.microsoft.com/office/drawing/2016/5/9/chartex" xmlns:cx4="http://schemas.microsoft.com/office/drawing/2016/5/10/chartex" xmlns:cx5="http://schemas.microsoft.com/office/drawing/2016/5/11/chartex" xmlns:cx6="http://schemas.microsoft.com/office/drawing/2016/5/12/chartex" xmlns:cx7="http://schemas.microsoft.com/office/drawing/2016/5/13/chartex" xmlns:cx8="http://schemas.microsoft.com/office/drawing/2016/5/14/chartex" xmlns:mc="http://schemas.openxmlformats.org/markup-compatibility/2006" xmlns:o="urn:schemas-microsoft-com:office:office" xmlns:r="http://schemas.openxmlformats.org/officeDocument/2006/relationships" xmlns:m="http://schemas.openxmlformats.org/officeDocument/2006/math" xmlns:v="urn:schemas-microsoft-com:vml" xmlns:wp14="http://schemas.microsoft.com/office/word/2010/wordprocessingDrawing" xmlns:wp="http://schemas.openxmlformats.org/drawingml/2006/wordprocessingDrawing" xmlns:w10="urn:schemas-microsoft-com:office:word" xmlns:w="http://schemas.openxmlformats.org/wordprocessingml/2006/main" xmlns:w14="http://schemas.microsoft.com/office/word/2010/wordml" xmlns:w15="http://schemas.microsoft.com/office/word/2012/wordml" xmlns:w16se="http://schemas.microsoft.com/office/word/2015/wordml/symex" xmlns:wpg="http://schemas.microsoft.com/office/word/2010/wordprocessingGroup" xmlns:wpi="http://schemas.microsoft.com/office/word/2010/wordprocessingInk" xmlns:wne="http://schemas.microsoft.com/office/word/2006/wordml" xmlns:wps="http://schemas.microsoft.com/office/word/2010/wordprocessingShape" mc:Ignorable="w14 w15 w16se wp14">
   <w:abstractNum w:abstractNumId="0" w15:restartNumberingAfterBreak="0">
     <w:nsid w:val="45AF1FA2"/>
     <w:multiLevelType w:val="hybridMultilevel"/>
@@ -2429,7 +2477,7 @@
 </file>
 
 <file path=word/glossary/document.xml><?xml version="1.0" encoding="utf-8"?>
-<w:glossaryDocument xmlns:wpc="http://schemas.microsoft.com/office/word/2010/wordprocessingCanvas" xmlns:cx="http://schemas.microsoft.com/office/drawing/2014/chartex" xmlns:cx1="http://schemas.microsoft.com/office/drawing/2015/9/8/chartex" xmlns:cx2="http://schemas.microsoft.com/office/drawing/2015/10/21/chartex" xmlns:cx3="http://schemas.microsoft.com/office/drawing/2016/5/9/chartex" xmlns:cx4="http://schemas.microsoft.com/office/drawing/2016/5/10/chartex" xmlns:cx5="http://schemas.microsoft.com/office/drawing/2016/5/11/chartex" xmlns:mc="http://schemas.openxmlformats.org/markup-compatibility/2006" xmlns:o="urn:schemas-microsoft-com:office:office" xmlns:r="http://schemas.openxmlformats.org/officeDocument/2006/relationships" xmlns:m="http://schemas.openxmlformats.org/officeDocument/2006/math" xmlns:v="urn:schemas-microsoft-com:vml" xmlns:wp14="http://schemas.microsoft.com/office/word/2010/wordprocessingDrawing" xmlns:wp="http://schemas.openxmlformats.org/drawingml/2006/wordprocessingDrawing" xmlns:w10="urn:schemas-microsoft-com:office:word" xmlns:w="http://schemas.openxmlformats.org/wordprocessingml/2006/main" xmlns:w14="http://schemas.microsoft.com/office/word/2010/wordml" xmlns:w15="http://schemas.microsoft.com/office/word/2012/wordml" xmlns:w16se="http://schemas.microsoft.com/office/word/2015/wordml/symex" xmlns:wpg="http://schemas.microsoft.com/office/word/2010/wordprocessingGroup" xmlns:wpi="http://schemas.microsoft.com/office/word/2010/wordprocessingInk" xmlns:wne="http://schemas.microsoft.com/office/word/2006/wordml" xmlns:wps="http://schemas.microsoft.com/office/word/2010/wordprocessingShape" mc:Ignorable="w14 w15 w16se wp14">
+<w:glossaryDocument xmlns:wpc="http://schemas.microsoft.com/office/word/2010/wordprocessingCanvas" xmlns:cx="http://schemas.microsoft.com/office/drawing/2014/chartex" xmlns:cx1="http://schemas.microsoft.com/office/drawing/2015/9/8/chartex" xmlns:cx2="http://schemas.microsoft.com/office/drawing/2015/10/21/chartex" xmlns:cx3="http://schemas.microsoft.com/office/drawing/2016/5/9/chartex" xmlns:cx4="http://schemas.microsoft.com/office/drawing/2016/5/10/chartex" xmlns:cx5="http://schemas.microsoft.com/office/drawing/2016/5/11/chartex" xmlns:cx6="http://schemas.microsoft.com/office/drawing/2016/5/12/chartex" xmlns:cx7="http://schemas.microsoft.com/office/drawing/2016/5/13/chartex" xmlns:cx8="http://schemas.microsoft.com/office/drawing/2016/5/14/chartex" xmlns:mc="http://schemas.openxmlformats.org/markup-compatibility/2006" xmlns:o="urn:schemas-microsoft-com:office:office" xmlns:r="http://schemas.openxmlformats.org/officeDocument/2006/relationships" xmlns:m="http://schemas.openxmlformats.org/officeDocument/2006/math" xmlns:v="urn:schemas-microsoft-com:vml" xmlns:wp14="http://schemas.microsoft.com/office/word/2010/wordprocessingDrawing" xmlns:wp="http://schemas.openxmlformats.org/drawingml/2006/wordprocessingDrawing" xmlns:w10="urn:schemas-microsoft-com:office:word" xmlns:w="http://schemas.openxmlformats.org/wordprocessingml/2006/main" xmlns:w14="http://schemas.microsoft.com/office/word/2010/wordml" xmlns:w15="http://schemas.microsoft.com/office/word/2012/wordml" xmlns:w16se="http://schemas.microsoft.com/office/word/2015/wordml/symex" xmlns:wpg="http://schemas.microsoft.com/office/word/2010/wordprocessingGroup" xmlns:wpi="http://schemas.microsoft.com/office/word/2010/wordprocessingInk" xmlns:wne="http://schemas.microsoft.com/office/word/2006/wordml" xmlns:wps="http://schemas.microsoft.com/office/word/2010/wordprocessingShape" mc:Ignorable="w14 w15 w16se wp14">
   <w:docParts>
     <w:docPart>
       <w:docPartPr>
@@ -2581,6 +2629,7 @@
   </w:compat>
   <w:rsids>
     <w:rsidRoot w:val="00D07D13"/>
+    <w:rsid w:val="00216EB4"/>
     <w:rsid w:val="003969C0"/>
     <w:rsid w:val="00684AC8"/>
     <w:rsid w:val="00D07D13"/>
@@ -3391,6 +3440,15 @@
 </file>
 
 <file path=customXml/item1.xml><?xml version="1.0" encoding="utf-8"?>
+<?mso-contentType ?>
+<FormTemplates xmlns="http://schemas.microsoft.com/sharepoint/v3/contenttype/forms">
+  <Display>DocumentLibraryForm</Display>
+  <Edit>DocumentLibraryForm</Edit>
+  <New>DocumentLibraryForm</New>
+</FormTemplates>
+</file>
+
+<file path=customXml/item2.xml><?xml version="1.0" encoding="utf-8"?>
 <ct:contentTypeSchema xmlns:ct="http://schemas.microsoft.com/office/2006/metadata/contentType" xmlns:ma="http://schemas.microsoft.com/office/2006/metadata/properties/metaAttributes" ct:_="" ma:_="" ma:contentTypeName="Document" ma:contentTypeID="0x010100B4ADD70D6293DF4EACD6A1120920E569" ma:contentTypeVersion="0" ma:contentTypeDescription="Create a new document." ma:contentTypeScope="" ma:versionID="51d34fa7351d606953aaefa046af69d4">
   <xsd:schema xmlns:xsd="http://www.w3.org/2001/XMLSchema" xmlns:xs="http://www.w3.org/2001/XMLSchema" xmlns:p="http://schemas.microsoft.com/office/2006/metadata/properties" targetNamespace="http://schemas.microsoft.com/office/2006/metadata/properties" ma:root="true" ma:fieldsID="9751564fb6238a88a1c694cf074b3dfa">
     <xsd:element name="properties">
@@ -3504,15 +3562,6 @@
 </ct:contentTypeSchema>
 </file>
 
-<file path=customXml/item2.xml><?xml version="1.0" encoding="utf-8"?>
-<?mso-contentType ?>
-<FormTemplates xmlns="http://schemas.microsoft.com/sharepoint/v3/contenttype/forms">
-  <Display>DocumentLibraryForm</Display>
-  <Edit>DocumentLibraryForm</Edit>
-  <New>DocumentLibraryForm</New>
-</FormTemplates>
-</file>
-
 <file path=customXml/item3.xml><?xml version="1.0" encoding="utf-8"?>
 <p:properties xmlns:p="http://schemas.microsoft.com/office/2006/metadata/properties" xmlns:xsi="http://www.w3.org/2001/XMLSchema-instance" xmlns:pc="http://schemas.microsoft.com/office/infopath/2007/PartnerControls">
   <documentManagement/>
@@ -3520,6 +3569,14 @@
 </file>
 
 <file path=customXml/itemProps1.xml><?xml version="1.0" encoding="utf-8"?>
+<ds:datastoreItem xmlns:ds="http://schemas.openxmlformats.org/officeDocument/2006/customXml" ds:itemID="{19F1A82A-4E2F-43E6-AD38-D596AA7D58C7}">
+  <ds:schemaRefs>
+    <ds:schemaRef ds:uri="http://schemas.microsoft.com/sharepoint/v3/contenttype/forms"/>
+  </ds:schemaRefs>
+</ds:datastoreItem>
+</file>
+
+<file path=customXml/itemProps2.xml><?xml version="1.0" encoding="utf-8"?>
 <ds:datastoreItem xmlns:ds="http://schemas.openxmlformats.org/officeDocument/2006/customXml" ds:itemID="{B38E60CA-9755-42D4-849F-D801D77E5C4A}">
   <ds:schemaRefs>
     <ds:schemaRef ds:uri="http://schemas.microsoft.com/office/2006/metadata/contentType"/>
@@ -3535,14 +3592,6 @@
 </ds:datastoreItem>
 </file>
 
-<file path=customXml/itemProps2.xml><?xml version="1.0" encoding="utf-8"?>
-<ds:datastoreItem xmlns:ds="http://schemas.openxmlformats.org/officeDocument/2006/customXml" ds:itemID="{19F1A82A-4E2F-43E6-AD38-D596AA7D58C7}">
-  <ds:schemaRefs>
-    <ds:schemaRef ds:uri="http://schemas.microsoft.com/sharepoint/v3/contenttype/forms"/>
-  </ds:schemaRefs>
-</ds:datastoreItem>
-</file>
-
 <file path=customXml/itemProps3.xml><?xml version="1.0" encoding="utf-8"?>
 <ds:datastoreItem xmlns:ds="http://schemas.openxmlformats.org/officeDocument/2006/customXml" ds:itemID="{70932C68-5D4E-4ED8-8F6A-792A4DAA56CF}">
   <ds:schemaRefs>

</xml_diff>